<commit_message>
A heapload of stuff
- All skills implemented
- Reload varieties added, but basic attack interaction missing
- Reload varieties effects not finalized, but implemented
- Custom icons added
- Custom sounds added
- Localization done for most skills
- Fixed a lot of bugs
</commit_message>
<xml_diff>
--- a/Mods/Musketeer_414af60f-550c-4134-a560-ae3f69f2dc52/Musketeer Mod Skills.docx
+++ b/Mods/Musketeer_414af60f-550c-4134-a560-ae3f69f2dc52/Musketeer Mod Skills.docx
@@ -313,8 +313,16 @@
             <w:tcW w:w="1309" w:type="dxa"/>
           </w:tcPr>
           <w:p>
-            <w:r>
-              <w:t>10</w:t>
+            <w:pPr>
+              <w:rPr>
+                <w:lang w:val="de-CH"/>
+              </w:rPr>
+            </w:pPr>
+            <w:r>
+              <w:rPr>
+                <w:lang w:val="de-CH"/>
+              </w:rPr>
+              <w:t>9</w:t>
             </w:r>
           </w:p>
         </w:tc>
@@ -334,11 +342,9 @@
             <w:tcW w:w="1838" w:type="dxa"/>
           </w:tcPr>
           <w:p>
-            <w:proofErr w:type="spellStart"/>
             <w:r>
               <w:t>Rapidfire</w:t>
             </w:r>
-            <w:proofErr w:type="spellEnd"/>
           </w:p>
         </w:tc>
         <w:tc>
@@ -509,8 +515,16 @@
             <w:tcW w:w="1309" w:type="dxa"/>
           </w:tcPr>
           <w:p>
-            <w:r>
-              <w:t>10</w:t>
+            <w:pPr>
+              <w:rPr>
+                <w:lang w:val="de-CH"/>
+              </w:rPr>
+            </w:pPr>
+            <w:r>
+              <w:rPr>
+                <w:lang w:val="de-CH"/>
+              </w:rPr>
+              <w:t>8</w:t>
             </w:r>
           </w:p>
         </w:tc>
@@ -910,39 +924,41 @@
                 <w:lang w:val="de-CH"/>
               </w:rPr>
             </w:pPr>
-            <w:proofErr w:type="spellStart"/>
             <w:r>
               <w:rPr>
                 <w:lang w:val="de-CH"/>
               </w:rPr>
-              <w:t>Augmented</w:t>
-            </w:r>
-            <w:proofErr w:type="spellEnd"/>
-            <w:r>
+              <w:t>Augmented Reload</w:t>
+            </w:r>
+          </w:p>
+        </w:tc>
+        <w:tc>
+          <w:tcPr>
+            <w:tcW w:w="1128" w:type="dxa"/>
+          </w:tcPr>
+          <w:p/>
+        </w:tc>
+        <w:tc>
+          <w:tcPr>
+            <w:tcW w:w="708" w:type="dxa"/>
+          </w:tcPr>
+          <w:p>
+            <w:pPr>
               <w:rPr>
                 <w:lang w:val="de-CH"/>
               </w:rPr>
-              <w:t xml:space="preserve"> </w:t>
-            </w:r>
-            <w:proofErr w:type="spellStart"/>
+            </w:pPr>
             <w:r>
               <w:rPr>
                 <w:lang w:val="de-CH"/>
               </w:rPr>
-              <w:t>Reload</w:t>
-            </w:r>
-            <w:proofErr w:type="spellEnd"/>
-          </w:p>
-        </w:tc>
-        <w:tc>
-          <w:tcPr>
-            <w:tcW w:w="1128" w:type="dxa"/>
-          </w:tcPr>
-          <w:p/>
-        </w:tc>
-        <w:tc>
-          <w:tcPr>
-            <w:tcW w:w="708" w:type="dxa"/>
+              <w:t>2</w:t>
+            </w:r>
+          </w:p>
+        </w:tc>
+        <w:tc>
+          <w:tcPr>
+            <w:tcW w:w="1306" w:type="dxa"/>
           </w:tcPr>
           <w:p>
             <w:pPr>
@@ -954,66 +970,48 @@
               <w:rPr>
                 <w:lang w:val="de-CH"/>
               </w:rPr>
+              <w:t>-Max</w:t>
+            </w:r>
+          </w:p>
+        </w:tc>
+        <w:tc>
+          <w:tcPr>
+            <w:tcW w:w="661" w:type="dxa"/>
+          </w:tcPr>
+          <w:p>
+            <w:pPr>
+              <w:rPr>
+                <w:lang w:val="de-CH"/>
+              </w:rPr>
+            </w:pPr>
+            <w:r>
+              <w:rPr>
+                <w:lang w:val="de-CH"/>
+              </w:rPr>
+              <w:t>1</w:t>
+            </w:r>
+          </w:p>
+        </w:tc>
+        <w:tc>
+          <w:tcPr>
+            <w:tcW w:w="719" w:type="dxa"/>
+          </w:tcPr>
+          <w:p>
+            <w:pPr>
+              <w:rPr>
+                <w:lang w:val="de-CH"/>
+              </w:rPr>
+            </w:pPr>
+            <w:r>
+              <w:rPr>
+                <w:lang w:val="de-CH"/>
+              </w:rPr>
               <w:t>2</w:t>
             </w:r>
           </w:p>
         </w:tc>
         <w:tc>
           <w:tcPr>
-            <w:tcW w:w="1306" w:type="dxa"/>
-          </w:tcPr>
-          <w:p>
-            <w:pPr>
-              <w:rPr>
-                <w:lang w:val="de-CH"/>
-              </w:rPr>
-            </w:pPr>
-            <w:r>
-              <w:rPr>
-                <w:lang w:val="de-CH"/>
-              </w:rPr>
-              <w:t>-Max</w:t>
-            </w:r>
-          </w:p>
-        </w:tc>
-        <w:tc>
-          <w:tcPr>
-            <w:tcW w:w="661" w:type="dxa"/>
-          </w:tcPr>
-          <w:p>
-            <w:pPr>
-              <w:rPr>
-                <w:lang w:val="de-CH"/>
-              </w:rPr>
-            </w:pPr>
-            <w:r>
-              <w:rPr>
-                <w:lang w:val="de-CH"/>
-              </w:rPr>
-              <w:t>1</w:t>
-            </w:r>
-          </w:p>
-        </w:tc>
-        <w:tc>
-          <w:tcPr>
-            <w:tcW w:w="719" w:type="dxa"/>
-          </w:tcPr>
-          <w:p>
-            <w:pPr>
-              <w:rPr>
-                <w:lang w:val="de-CH"/>
-              </w:rPr>
-            </w:pPr>
-            <w:r>
-              <w:rPr>
-                <w:lang w:val="de-CH"/>
-              </w:rPr>
-              <w:t>2</w:t>
-            </w:r>
-          </w:p>
-        </w:tc>
-        <w:tc>
-          <w:tcPr>
             <w:tcW w:w="810" w:type="dxa"/>
           </w:tcPr>
           <w:p/>
@@ -1044,21 +1042,7 @@
               <w:rPr>
                 <w:lang w:val="en-GB"/>
               </w:rPr>
-              <w:t xml:space="preserve">Reload incendiary, explosive, or </w:t>
-            </w:r>
-            <w:proofErr w:type="spellStart"/>
-            <w:r>
-              <w:rPr>
-                <w:lang w:val="en-GB"/>
-              </w:rPr>
-              <w:t>armor</w:t>
-            </w:r>
-            <w:proofErr w:type="spellEnd"/>
-            <w:r>
-              <w:rPr>
-                <w:lang w:val="en-GB"/>
-              </w:rPr>
-              <w:t xml:space="preserve"> piercing rounds instead of normal ammo.</w:t>
+              <w:t>Reload incendiary, explosive, or armor piercing rounds instead of normal ammo.</w:t>
             </w:r>
           </w:p>
         </w:tc>
@@ -1227,21 +1211,7 @@
               <w:rPr>
                 <w:lang w:val="de-CH"/>
               </w:rPr>
-              <w:t xml:space="preserve">Well </w:t>
-            </w:r>
-            <w:proofErr w:type="spellStart"/>
-            <w:r>
-              <w:rPr>
-                <w:lang w:val="de-CH"/>
-              </w:rPr>
-              <w:t>aimed</w:t>
-            </w:r>
-            <w:proofErr w:type="spellEnd"/>
-            <w:r>
-              <w:rPr>
-                <w:lang w:val="de-CH"/>
-              </w:rPr>
-              <w:t xml:space="preserve"> Shot</w:t>
+              <w:t>Well aimed Shot</w:t>
             </w:r>
           </w:p>
         </w:tc>
@@ -1737,23 +1707,7 @@
                 <w:highlight w:val="yellow"/>
                 <w:lang w:val="en-GB"/>
               </w:rPr>
-              <w:t xml:space="preserve">Target gains 15% </w:t>
-            </w:r>
-            <w:proofErr w:type="spellStart"/>
-            <w:r>
-              <w:rPr>
-                <w:highlight w:val="yellow"/>
-                <w:lang w:val="en-GB"/>
-              </w:rPr>
-              <w:t>Crit</w:t>
-            </w:r>
-            <w:proofErr w:type="spellEnd"/>
-            <w:r>
-              <w:rPr>
-                <w:highlight w:val="yellow"/>
-                <w:lang w:val="en-GB"/>
-              </w:rPr>
-              <w:t>-Chance and a 20% Chance to apply “Marked” on attacks.</w:t>
+              <w:t>Target gains 15% Crit-Chance and a 20% Chance to apply “Marked” on attacks.</w:t>
             </w:r>
           </w:p>
         </w:tc>
@@ -1770,12 +1724,171 @@
           <w:p>
             <w:pPr>
               <w:rPr>
-                <w:highlight w:val="yellow"/>
-                <w:lang w:val="en-GB"/>
-              </w:rPr>
-            </w:pPr>
+                <w:lang w:val="en-GB"/>
+              </w:rPr>
+            </w:pPr>
+            <w:r>
+              <w:rPr>
+                <w:lang w:val="en-GB"/>
+              </w:rPr>
+              <w:t>Tracking Shot</w:t>
+            </w:r>
+          </w:p>
+        </w:tc>
+        <w:tc>
+          <w:tcPr>
+            <w:tcW w:w="1128" w:type="dxa"/>
+            <w:shd w:val="clear" w:color="auto" w:fill="auto"/>
+          </w:tcPr>
+          <w:p/>
+        </w:tc>
+        <w:tc>
+          <w:tcPr>
+            <w:tcW w:w="708" w:type="dxa"/>
+            <w:shd w:val="clear" w:color="auto" w:fill="auto"/>
+          </w:tcPr>
+          <w:p>
+            <w:pPr>
+              <w:rPr>
+                <w:lang w:val="en-GB"/>
+              </w:rPr>
+            </w:pPr>
+            <w:r>
+              <w:rPr>
+                <w:lang w:val="en-GB"/>
+              </w:rPr>
+              <w:t>2</w:t>
+            </w:r>
+          </w:p>
+        </w:tc>
+        <w:tc>
+          <w:tcPr>
+            <w:tcW w:w="1306" w:type="dxa"/>
+            <w:shd w:val="clear" w:color="auto" w:fill="auto"/>
+          </w:tcPr>
+          <w:p>
+            <w:pPr>
+              <w:rPr>
+                <w:lang w:val="en-GB"/>
+              </w:rPr>
+            </w:pPr>
+            <w:r>
+              <w:rPr>
+                <w:lang w:val="en-GB"/>
+              </w:rPr>
+              <w:t>1</w:t>
+            </w:r>
+          </w:p>
+        </w:tc>
+        <w:tc>
+          <w:tcPr>
+            <w:tcW w:w="661" w:type="dxa"/>
+            <w:shd w:val="clear" w:color="auto" w:fill="auto"/>
+          </w:tcPr>
+          <w:p>
+            <w:pPr>
+              <w:rPr>
+                <w:lang w:val="en-GB"/>
+              </w:rPr>
+            </w:pPr>
+            <w:r>
+              <w:rPr>
+                <w:lang w:val="en-GB"/>
+              </w:rPr>
+              <w:t>0</w:t>
+            </w:r>
+          </w:p>
+        </w:tc>
+        <w:tc>
+          <w:tcPr>
+            <w:tcW w:w="719" w:type="dxa"/>
+            <w:shd w:val="clear" w:color="auto" w:fill="auto"/>
+          </w:tcPr>
+          <w:p>
+            <w:pPr>
+              <w:rPr>
+                <w:lang w:val="en-GB"/>
+              </w:rPr>
+            </w:pPr>
+            <w:r>
+              <w:rPr>
+                <w:lang w:val="en-GB"/>
+              </w:rPr>
+              <w:t>4</w:t>
+            </w:r>
+          </w:p>
+        </w:tc>
+        <w:tc>
+          <w:tcPr>
+            <w:tcW w:w="810" w:type="dxa"/>
+            <w:shd w:val="clear" w:color="auto" w:fill="auto"/>
+          </w:tcPr>
+          <w:p/>
+        </w:tc>
+        <w:tc>
+          <w:tcPr>
+            <w:tcW w:w="1089" w:type="dxa"/>
+            <w:shd w:val="clear" w:color="auto" w:fill="auto"/>
+          </w:tcPr>
+          <w:p/>
+        </w:tc>
+        <w:tc>
+          <w:tcPr>
+            <w:tcW w:w="1309" w:type="dxa"/>
+            <w:shd w:val="clear" w:color="auto" w:fill="auto"/>
+          </w:tcPr>
+          <w:p>
+            <w:pPr>
+              <w:rPr>
+                <w:lang w:val="en-GB"/>
+              </w:rPr>
+            </w:pPr>
+            <w:r>
+              <w:rPr>
+                <w:lang w:val="en-GB"/>
+              </w:rPr>
+              <w:t>10</w:t>
+            </w:r>
+          </w:p>
+        </w:tc>
+        <w:tc>
+          <w:tcPr>
+            <w:tcW w:w="4498" w:type="dxa"/>
+            <w:shd w:val="clear" w:color="auto" w:fill="auto"/>
+          </w:tcPr>
+          <w:p>
+            <w:pPr>
+              <w:rPr>
+                <w:lang w:val="en-GB"/>
+              </w:rPr>
+            </w:pPr>
+            <w:r>
+              <w:rPr>
+                <w:lang w:val="en-GB"/>
+              </w:rPr>
+              <w:t>Fire a Tracking Shot on Target Character, dealing XX% Damage and marking it for 3 turns.</w:t>
+            </w:r>
             <w:bookmarkStart w:id="0" w:name="_GoBack"/>
             <w:bookmarkEnd w:id="0"/>
+          </w:p>
+        </w:tc>
+      </w:tr>
+      <w:tr>
+        <w:trPr>
+          <w:trHeight w:val="236"/>
+        </w:trPr>
+        <w:tc>
+          <w:tcPr>
+            <w:tcW w:w="1838" w:type="dxa"/>
+            <w:shd w:val="clear" w:color="auto" w:fill="auto"/>
+          </w:tcPr>
+          <w:p>
+            <w:pPr>
+              <w:rPr>
+                <w:highlight w:val="yellow"/>
+                <w:lang w:val="en-GB"/>
+              </w:rPr>
+            </w:pPr>
           </w:p>
         </w:tc>
         <w:tc>
@@ -2039,6 +2152,7 @@
           </w:tcPr>
           <w:p>
             <w:r>
+              <w:lastRenderedPageBreak/>
               <w:t>Unload</w:t>
             </w:r>
           </w:p>
@@ -2231,13 +2345,8 @@
           </w:tcPr>
           <w:p>
             <w:r>
-              <w:t xml:space="preserve">Mark all targets in Area, uncover </w:t>
-            </w:r>
-            <w:proofErr w:type="spellStart"/>
-            <w:r>
-              <w:t>invis</w:t>
-            </w:r>
-            <w:proofErr w:type="spellEnd"/>
+              <w:t>Mark all targets in Area, uncover invis</w:t>
+            </w:r>
           </w:p>
         </w:tc>
       </w:tr>
@@ -2251,7 +2360,6 @@
           </w:tcPr>
           <w:p>
             <w:r>
-              <w:lastRenderedPageBreak/>
               <w:t>Bola Shot</w:t>
             </w:r>
           </w:p>
@@ -2334,15 +2442,7 @@
           </w:tcPr>
           <w:p>
             <w:r>
-              <w:t xml:space="preserve">Select 2 targets, pull them to </w:t>
-            </w:r>
-            <w:proofErr w:type="spellStart"/>
-            <w:r>
-              <w:t>center</w:t>
-            </w:r>
-            <w:proofErr w:type="spellEnd"/>
-            <w:r>
-              <w:t>.</w:t>
+              <w:t>Select 2 targets, pull them to center.</w:t>
             </w:r>
           </w:p>
         </w:tc>

</xml_diff>